<commit_message>
Correccion de carnet dentro del reporte
</commit_message>
<xml_diff>
--- a/DesafioDMD2.docx
+++ b/DesafioDMD2.docx
@@ -388,7 +388,17 @@
                                       <w:sz w:val="24"/>
                                       <w:szCs w:val="28"/>
                                     </w:rPr>
-                                    <w:t>1819  ,</w:t>
+                                    <w:t>181927 ,</w:t>
+                                  </w:r>
+                                  <w:r>
+                                    <w:rPr>
+                                      <w:rFonts w:cstheme="minorHAnsi"/>
+                                      <w:b/>
+                                      <w:color w:val="BFBFBF" w:themeColor="background1" w:themeShade="BF"/>
+                                      <w:sz w:val="24"/>
+                                      <w:szCs w:val="28"/>
+                                    </w:rPr>
+                                    <w:t>GM</w:t>
                                   </w:r>
                                   <w:proofErr w:type="gramEnd"/>
                                   <w:r>
@@ -399,7 +409,7 @@
                                       <w:sz w:val="24"/>
                                       <w:szCs w:val="28"/>
                                     </w:rPr>
-                                    <w:t>GM181938</w:t>
+                                    <w:t>181938</w:t>
                                   </w:r>
                                 </w:p>
                               </w:sdtContent>
@@ -666,7 +676,17 @@
                                 <w:sz w:val="24"/>
                                 <w:szCs w:val="28"/>
                               </w:rPr>
-                              <w:t>1819  ,</w:t>
+                              <w:t>181927 ,</w:t>
+                            </w:r>
+                            <w:r>
+                              <w:rPr>
+                                <w:rFonts w:cstheme="minorHAnsi"/>
+                                <w:b/>
+                                <w:color w:val="BFBFBF" w:themeColor="background1" w:themeShade="BF"/>
+                                <w:sz w:val="24"/>
+                                <w:szCs w:val="28"/>
+                              </w:rPr>
+                              <w:t>GM</w:t>
                             </w:r>
                             <w:proofErr w:type="gramEnd"/>
                             <w:r>
@@ -677,7 +697,7 @@
                                 <w:sz w:val="24"/>
                                 <w:szCs w:val="28"/>
                               </w:rPr>
-                              <w:t>GM181938</w:t>
+                              <w:t>181938</w:t>
                             </w:r>
                           </w:p>
                         </w:sdtContent>
@@ -955,6 +975,13 @@
         </w:rPr>
         <w:t>BA1819</w:t>
       </w:r>
+      <w:r>
+        <w:rPr>
+          <w:rFonts w:ascii="Cambria" w:hAnsi="Cambria"/>
+          <w:sz w:val="28"/>
+        </w:rPr>
+        <w:t>27</w:t>
+      </w:r>
     </w:p>
     <w:p>
       <w:pPr>
@@ -1172,8 +1199,6 @@
             </w:rPr>
             <w:t>Contenido</w:t>
           </w:r>
-          <w:bookmarkStart w:id="0" w:name="_GoBack"/>
-          <w:bookmarkEnd w:id="0"/>
         </w:p>
         <w:p>
           <w:pPr>
@@ -1419,12 +1444,12 @@
       <w:pPr>
         <w:pStyle w:val="Ttulo1"/>
       </w:pPr>
-      <w:bookmarkStart w:id="1" w:name="_Toc52671572"/>
+      <w:bookmarkStart w:id="0" w:name="_Toc52671572"/>
       <w:r>
         <w:lastRenderedPageBreak/>
         <w:t>Ejercicio 1</w:t>
       </w:r>
-      <w:bookmarkEnd w:id="1"/>
+      <w:bookmarkEnd w:id="0"/>
     </w:p>
     <w:p>
       <w:pPr>
@@ -1437,6 +1462,7 @@
       </w:pPr>
       <w:r>
         <w:rPr>
+          <w:noProof/>
           <w:sz w:val="24"/>
           <w:szCs w:val="24"/>
         </w:rPr>
@@ -1658,14 +1684,7 @@
           <w:sz w:val="24"/>
           <w:szCs w:val="24"/>
         </w:rPr>
-        <w:t xml:space="preserve">datos </w:t>
-      </w:r>
-      <w:r>
-        <w:rPr>
-          <w:sz w:val="24"/>
-          <w:szCs w:val="24"/>
-        </w:rPr>
-        <w:t xml:space="preserve"> fue</w:t>
+        <w:t>datos  fue</w:t>
       </w:r>
       <w:proofErr w:type="gramEnd"/>
       <w:r>
@@ -1705,35 +1724,7 @@
           <w:sz w:val="24"/>
           <w:szCs w:val="24"/>
         </w:rPr>
-        <w:t>, y a su vez el crear una vista del origen de datos, donde se mostraba</w:t>
-      </w:r>
-      <w:r>
-        <w:rPr>
-          <w:sz w:val="24"/>
-          <w:szCs w:val="24"/>
-        </w:rPr>
-        <w:t>n</w:t>
-      </w:r>
-      <w:r>
-        <w:rPr>
-          <w:sz w:val="24"/>
-          <w:szCs w:val="24"/>
-        </w:rPr>
-        <w:t xml:space="preserve"> la</w:t>
-      </w:r>
-      <w:r>
-        <w:rPr>
-          <w:sz w:val="24"/>
-          <w:szCs w:val="24"/>
-        </w:rPr>
-        <w:t>s</w:t>
-      </w:r>
-      <w:r>
-        <w:rPr>
-          <w:sz w:val="24"/>
-          <w:szCs w:val="24"/>
-        </w:rPr>
-        <w:t xml:space="preserve"> tabla que se realizó con el proceso anterior.</w:t>
+        <w:t>, y a su vez el crear una vista del origen de datos, donde se mostraban las tabla que se realizó con el proceso anterior.</w:t>
       </w:r>
     </w:p>
     <w:p>
@@ -2076,12 +2067,12 @@
         <w:pStyle w:val="Ttulo1"/>
         <w:jc w:val="both"/>
       </w:pPr>
-      <w:bookmarkStart w:id="2" w:name="_Toc52671573"/>
+      <w:bookmarkStart w:id="1" w:name="_Toc52671573"/>
       <w:r>
         <w:lastRenderedPageBreak/>
         <w:t>Ejercicio 2</w:t>
       </w:r>
-      <w:bookmarkEnd w:id="2"/>
+      <w:bookmarkEnd w:id="1"/>
     </w:p>
     <w:p>
       <w:pPr>
@@ -3167,23 +3158,7 @@
             <w:i/>
             <w:sz w:val="24"/>
           </w:rPr>
-          <w:t>Autor: BA</w:t>
-        </w:r>
-        <w:proofErr w:type="gramStart"/>
-        <w:r>
-          <w:rPr>
-            <w:i/>
-            <w:sz w:val="24"/>
-          </w:rPr>
-          <w:t>1819  ,</w:t>
-        </w:r>
-        <w:proofErr w:type="gramEnd"/>
-        <w:r>
-          <w:rPr>
-            <w:i/>
-            <w:sz w:val="24"/>
-          </w:rPr>
-          <w:t>GM181938</w:t>
+          <w:t>Autor: BA181927 ,GM181938</w:t>
         </w:r>
       </w:sdtContent>
     </w:sdt>
@@ -3313,7 +3288,7 @@
               </mc:Choice>
               <mc:Fallback>
                 <w:pict>
-                  <v:line w14:anchorId="6E23EE58" id="Straight Connector 7" o:spid="_x0000_s1026" style="position:absolute;z-index:251661312;visibility:visible;mso-wrap-style:square;mso-wrap-distance-left:9pt;mso-wrap-distance-top:0;mso-wrap-distance-right:9pt;mso-wrap-distance-bottom:0;mso-position-horizontal:absolute;mso-position-horizontal-relative:text;mso-position-vertical:absolute;mso-position-vertical-relative:text" from="-50.55pt,-36.45pt" to="-50.55pt,808.25pt" o:gfxdata="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" strokecolor="#46464a [3215]"/>
+                  <v:line w14:anchorId="1EF9909D" id="Straight Connector 7" o:spid="_x0000_s1026" style="position:absolute;z-index:251661312;visibility:visible;mso-wrap-style:square;mso-wrap-distance-left:9pt;mso-wrap-distance-top:0;mso-wrap-distance-right:9pt;mso-wrap-distance-bottom:0;mso-position-horizontal:absolute;mso-position-horizontal-relative:text;mso-position-vertical:absolute;mso-position-vertical-relative:text" from="-50.55pt,-36.45pt" to="-50.55pt,808.25pt" o:gfxdata="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" strokecolor="#46464a [3215]"/>
                 </w:pict>
               </mc:Fallback>
             </mc:AlternateContent>
@@ -3393,7 +3368,7 @@
               </mc:Choice>
               <mc:Fallback>
                 <w:pict>
-                  <v:rect w14:anchorId="1DEFAD27" id="Rectangle 6" o:spid="_x0000_s1026" style="position:absolute;margin-left:477.45pt;margin-top:-36.45pt;width:35.95pt;height:844.7pt;z-index:251659263;visibility:visible;mso-wrap-style:square;mso-height-percent:0;mso-wrap-distance-left:9pt;mso-wrap-distance-top:0;mso-wrap-distance-right:9pt;mso-wrap-distance-bottom:0;mso-position-horizontal:absolute;mso-position-horizontal-relative:text;mso-position-vertical:absolute;mso-position-vertical-relative:text;mso-height-percent:0;mso-height-relative:margin;v-text-anchor:middle" o:gfxdata="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" fillcolor="#46464a [3215]" stroked="f" strokeweight="2pt"/>
+                  <v:rect w14:anchorId="19C400DD" id="Rectangle 6" o:spid="_x0000_s1026" style="position:absolute;margin-left:477.45pt;margin-top:-36.45pt;width:35.95pt;height:844.7pt;z-index:251659263;visibility:visible;mso-wrap-style:square;mso-height-percent:0;mso-wrap-distance-left:9pt;mso-wrap-distance-top:0;mso-wrap-distance-right:9pt;mso-wrap-distance-bottom:0;mso-position-horizontal:absolute;mso-position-horizontal-relative:text;mso-position-vertical:absolute;mso-position-vertical-relative:text;mso-height-percent:0;mso-height-relative:margin;v-text-anchor:middle" o:gfxdata="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" fillcolor="#46464a [3215]" stroked="f" strokeweight="2pt"/>
                 </w:pict>
               </mc:Fallback>
             </mc:AlternateContent>
@@ -3457,7 +3432,7 @@
         <v:path o:extrusionok="f" gradientshapeok="t" o:connecttype="rect"/>
         <o:lock v:ext="edit" aspectratio="t"/>
       </v:shapetype>
-      <v:shape id="_x0000_i1049" type="#_x0000_t75" style="width:58pt;height:58pt" o:bullet="t">
+      <v:shape id="_x0000_i1028" type="#_x0000_t75" style="width:58.25pt;height:58.25pt" o:bullet="t">
         <v:imagedata r:id="rId1" o:title="Universidad_don_bosco"/>
       </v:shape>
     </w:pict>
@@ -4906,6 +4881,7 @@
   <w:style w:type="character" w:default="1" w:styleId="Fuentedeprrafopredeter">
     <w:name w:val="Default Paragraph Font"/>
     <w:uiPriority w:val="1"/>
+    <w:semiHidden/>
     <w:unhideWhenUsed/>
   </w:style>
   <w:style w:type="table" w:default="1" w:styleId="Tablanormal">
@@ -5831,7 +5807,7 @@
 </file>
 
 <file path=customXml/itemProps1.xml><?xml version="1.0" encoding="utf-8"?>
-<ds:datastoreItem xmlns:ds="http://schemas.openxmlformats.org/officeDocument/2006/customXml" ds:itemID="{F68D9301-C475-4C17-AD7B-2C7A11067007}">
+<ds:datastoreItem xmlns:ds="http://schemas.openxmlformats.org/officeDocument/2006/customXml" ds:itemID="{AD2A84F5-F8CC-4CE1-AC5D-D2509F48AAA4}">
   <ds:schemaRefs>
     <ds:schemaRef ds:uri="http://schemas.openxmlformats.org/officeDocument/2006/bibliography"/>
   </ds:schemaRefs>

</xml_diff>